<commit_message>
Final fixes for app and design doc
</commit_message>
<xml_diff>
--- a/MAD Software design doc 8-5-2017.docx
+++ b/MAD Software design doc 8-5-2017.docx
@@ -23,9 +23,6 @@
     <w:p>
       <w:pPr>
         <w:spacing w:after="80"/>
-        <w:rPr>
-          <w:b/>
-        </w:rPr>
       </w:pPr>
       <w:r>
         <w:rPr>
@@ -36,26 +33,6 @@
     </w:p>
     <w:p>
       <w:pPr>
-        <w:spacing w:after="80"/>
-      </w:pPr>
-      <w:r>
-        <w:t>Your software design document structure should look like this. Its length should be</w:t>
-      </w:r>
-    </w:p>
-    <w:p>
-      <w:pPr>
-        <w:spacing w:after="80"/>
-      </w:pPr>
-      <w:r>
-        <w:t>between 8 and 20 pages. More pages does not necessarily mean a higher mark!</w:t>
-      </w:r>
-    </w:p>
-    <w:p>
-      <w:pPr>
-        <w:numPr>
-          <w:ilvl w:val="0"/>
-          <w:numId w:val="3"/>
-        </w:numPr>
         <w:spacing w:after="80"/>
         <w:rPr>
           <w:b/>
@@ -1489,15 +1466,29 @@
     </w:p>
     <w:p>
       <w:pPr>
-        <w:spacing w:after="80"/>
-        <w:rPr>
-          <w:b/>
-        </w:rPr>
-      </w:pPr>
-      <w:r>
-        <w:rPr>
-          <w:b/>
-        </w:rPr>
+        <w:rPr>
+          <w:b/>
+        </w:rPr>
+      </w:pPr>
+      <w:r>
+        <w:rPr>
+          <w:b/>
+        </w:rPr>
+        <w:br w:type="page"/>
+      </w:r>
+    </w:p>
+    <w:p>
+      <w:pPr>
+        <w:spacing w:after="80"/>
+        <w:rPr>
+          <w:b/>
+        </w:rPr>
+      </w:pPr>
+      <w:r>
+        <w:rPr>
+          <w:b/>
+        </w:rPr>
+        <w:lastRenderedPageBreak/>
         <w:t>2 Functionality Overview</w:t>
       </w:r>
     </w:p>
@@ -1541,9 +1532,14 @@
           <w:numId w:val="6"/>
         </w:numPr>
         <w:spacing w:after="80"/>
-      </w:pPr>
-      <w:r>
-        <w:lastRenderedPageBreak/>
+        <w:rPr>
+          <w:b/>
+        </w:rPr>
+      </w:pPr>
+      <w:r>
+        <w:rPr>
+          <w:b/>
+        </w:rPr>
         <w:t>Registration</w:t>
       </w:r>
     </w:p>
@@ -1680,8 +1676,14 @@
           <w:numId w:val="6"/>
         </w:numPr>
         <w:spacing w:after="80"/>
-      </w:pPr>
-      <w:r>
+        <w:rPr>
+          <w:b/>
+        </w:rPr>
+      </w:pPr>
+      <w:r>
+        <w:rPr>
+          <w:b/>
+        </w:rPr>
         <w:t>Login</w:t>
       </w:r>
     </w:p>
@@ -1734,8 +1736,14 @@
           <w:numId w:val="6"/>
         </w:numPr>
         <w:spacing w:after="80"/>
-      </w:pPr>
-      <w:r>
+        <w:rPr>
+          <w:b/>
+        </w:rPr>
+      </w:pPr>
+      <w:r>
+        <w:rPr>
+          <w:b/>
+        </w:rPr>
         <w:t>Adventure Feed and Adventure Detail</w:t>
       </w:r>
     </w:p>
@@ -1782,8 +1790,14 @@
           <w:numId w:val="6"/>
         </w:numPr>
         <w:spacing w:after="80"/>
-      </w:pPr>
-      <w:r>
+        <w:rPr>
+          <w:b/>
+        </w:rPr>
+      </w:pPr>
+      <w:r>
+        <w:rPr>
+          <w:b/>
+        </w:rPr>
         <w:t>My adventures</w:t>
       </w:r>
     </w:p>
@@ -1818,8 +1832,14 @@
           <w:numId w:val="6"/>
         </w:numPr>
         <w:spacing w:after="80"/>
-      </w:pPr>
-      <w:r>
+        <w:rPr>
+          <w:b/>
+        </w:rPr>
+      </w:pPr>
+      <w:r>
+        <w:rPr>
+          <w:b/>
+        </w:rPr>
         <w:t>Squads</w:t>
       </w:r>
     </w:p>
@@ -2692,6 +2712,33 @@
         <w:spacing w:after="80"/>
       </w:pPr>
       <w:r>
+        <w:t>hdodenhof’s CircleImageView</w:t>
+      </w:r>
+    </w:p>
+    <w:p>
+      <w:pPr>
+        <w:numPr>
+          <w:ilvl w:val="1"/>
+          <w:numId w:val="5"/>
+        </w:numPr>
+        <w:spacing w:after="80"/>
+      </w:pPr>
+      <w:r>
+        <w:t xml:space="preserve">Used to display </w:t>
+      </w:r>
+      <w:r>
+        <w:t>circular images for Profile view</w:t>
+      </w:r>
+    </w:p>
+    <w:p>
+      <w:pPr>
+        <w:numPr>
+          <w:ilvl w:val="0"/>
+          <w:numId w:val="5"/>
+        </w:numPr>
+        <w:spacing w:after="80"/>
+      </w:pPr>
+      <w:r>
         <w:t>Firebase</w:t>
       </w:r>
     </w:p>
@@ -3592,6 +3639,9 @@
       <w:r>
         <w:t xml:space="preserve"> with all of it’s necessary API objects that it needs to retrieve data. </w:t>
       </w:r>
+      <w:r>
+        <w:t xml:space="preserve">It also means that </w:t>
+      </w:r>
     </w:p>
     <w:p>
       <w:pPr>
@@ -3604,46 +3654,415 @@
         <w:lastRenderedPageBreak/>
         <w:t>between activities instead of creating new ones for each activity &amp; presenter, or by moving to a Singleton pattern for these APIs (similar to the recommended use of a Database helper class).</w:t>
       </w:r>
+    </w:p>
+    <w:p>
+      <w:pPr>
+        <w:spacing w:after="80"/>
+      </w:pPr>
+    </w:p>
+    <w:p>
+      <w:pPr>
+        <w:spacing w:after="80"/>
+        <w:rPr>
+          <w:b/>
+        </w:rPr>
+      </w:pPr>
+      <w:r>
+        <w:rPr>
+          <w:b/>
+        </w:rPr>
+        <w:t>4.1 Packages</w:t>
+      </w:r>
+    </w:p>
+    <w:p>
+      <w:pPr>
+        <w:spacing w:after="80"/>
+      </w:pPr>
+      <w:r>
+        <w:t xml:space="preserve">Java packages are split up by following the general purpose of the class (e.g. </w:t>
+      </w:r>
+      <w:r>
+        <w:t xml:space="preserve"> </w:t>
+      </w:r>
+      <w:r>
+        <w:t>Model (for the data model), Activity, Adapter and so on) and then where applicable (e.g. in the Activity package), these are divided further into a subsection of each app.</w:t>
+      </w:r>
+      <w:r>
+        <w:t xml:space="preserve"> Interfaces</w:t>
+      </w:r>
+      <w:r>
+        <w:t xml:space="preserve"> Currently existing in the application:</w:t>
+      </w:r>
+    </w:p>
+    <w:p>
+      <w:pPr>
+        <w:numPr>
+          <w:ilvl w:val="0"/>
+          <w:numId w:val="9"/>
+        </w:numPr>
+        <w:spacing w:after="80"/>
+        <w:rPr>
+          <w:b/>
+        </w:rPr>
+      </w:pPr>
+      <w:r>
+        <w:rPr>
+          <w:b/>
+        </w:rPr>
+        <w:t>Activity</w:t>
+      </w:r>
+    </w:p>
+    <w:p>
+      <w:pPr>
+        <w:numPr>
+          <w:ilvl w:val="1"/>
+          <w:numId w:val="9"/>
+        </w:numPr>
+        <w:spacing w:after="80"/>
+      </w:pPr>
+      <w:r>
+        <w:t xml:space="preserve">Holds all of the </w:t>
+      </w:r>
+    </w:p>
+    <w:p>
+      <w:pPr>
+        <w:numPr>
+          <w:ilvl w:val="0"/>
+          <w:numId w:val="9"/>
+        </w:numPr>
+        <w:spacing w:after="80"/>
+      </w:pPr>
+      <w:r>
+        <w:rPr>
+          <w:b/>
+        </w:rPr>
+        <w:t>Activity/interfaces</w:t>
+      </w:r>
+    </w:p>
+    <w:p>
+      <w:pPr>
+        <w:numPr>
+          <w:ilvl w:val="1"/>
+          <w:numId w:val="9"/>
+        </w:numPr>
+        <w:spacing w:after="80"/>
+      </w:pPr>
+      <w:r>
+        <w:t>Holds interfaces related to activities</w:t>
+      </w:r>
+    </w:p>
+    <w:p>
+      <w:pPr>
+        <w:numPr>
+          <w:ilvl w:val="1"/>
+          <w:numId w:val="9"/>
+        </w:numPr>
+        <w:spacing w:after="80"/>
+      </w:pPr>
+      <w:r>
+        <w:t>Also holds Fragments that are in use in some activites (this is an incorrect placement, should ideally be in a fragments package)</w:t>
+      </w:r>
+    </w:p>
+    <w:p>
+      <w:pPr>
+        <w:numPr>
+          <w:ilvl w:val="0"/>
+          <w:numId w:val="9"/>
+        </w:numPr>
+        <w:spacing w:after="80"/>
+        <w:rPr>
+          <w:b/>
+        </w:rPr>
+      </w:pPr>
+      <w:r>
+        <w:rPr>
+          <w:b/>
+        </w:rPr>
+        <w:t>Adapter</w:t>
+      </w:r>
+    </w:p>
+    <w:p>
+      <w:pPr>
+        <w:numPr>
+          <w:ilvl w:val="1"/>
+          <w:numId w:val="9"/>
+        </w:numPr>
+        <w:spacing w:after="80"/>
+      </w:pPr>
+      <w:r>
+        <w:t>Holds any RecyclerView (or other) adapters for use within list views</w:t>
+      </w:r>
+    </w:p>
+    <w:p>
+      <w:pPr>
+        <w:numPr>
+          <w:ilvl w:val="0"/>
+          <w:numId w:val="9"/>
+        </w:numPr>
+        <w:spacing w:after="80"/>
+      </w:pPr>
+      <w:r>
+        <w:rPr>
+          <w:b/>
+        </w:rPr>
+        <w:t>Api</w:t>
+      </w:r>
+    </w:p>
+    <w:p>
+      <w:pPr>
+        <w:numPr>
+          <w:ilvl w:val="1"/>
+          <w:numId w:val="9"/>
+        </w:numPr>
+        <w:spacing w:after="80"/>
+      </w:pPr>
+      <w:r>
+        <w:t>Holds API classes that communicate directly with the database / data source</w:t>
+      </w:r>
+    </w:p>
+    <w:p>
+      <w:pPr>
+        <w:numPr>
+          <w:ilvl w:val="0"/>
+          <w:numId w:val="9"/>
+        </w:numPr>
+        <w:spacing w:after="80"/>
+      </w:pPr>
+      <w:r>
+        <w:rPr>
+          <w:b/>
+        </w:rPr>
+        <w:t>Interfaces</w:t>
+      </w:r>
+    </w:p>
+    <w:p>
+      <w:pPr>
+        <w:numPr>
+          <w:ilvl w:val="1"/>
+          <w:numId w:val="9"/>
+        </w:numPr>
+        <w:spacing w:after="80"/>
+      </w:pPr>
+      <w:r>
+        <w:t xml:space="preserve">Holds interfaces that are responsible for enabling </w:t>
+      </w:r>
+      <w:r>
+        <w:t>presenters to apply changes to the views (</w:t>
+      </w:r>
+      <w:r>
+        <w:t>Activities</w:t>
+      </w:r>
+      <w:r>
+        <w:t>)</w:t>
+      </w:r>
+      <w:r>
+        <w:t xml:space="preserve"> </w:t>
+      </w:r>
+    </w:p>
+    <w:p>
+      <w:pPr>
+        <w:numPr>
+          <w:ilvl w:val="2"/>
+          <w:numId w:val="9"/>
+        </w:numPr>
+        <w:spacing w:after="80"/>
+      </w:pPr>
+      <w:r>
+        <w:t>E.g. PresentableLoginView</w:t>
+      </w:r>
+    </w:p>
+    <w:p>
+      <w:pPr>
+        <w:numPr>
+          <w:ilvl w:val="0"/>
+          <w:numId w:val="9"/>
+        </w:numPr>
+        <w:spacing w:after="80"/>
+        <w:rPr>
+          <w:b/>
+        </w:rPr>
+      </w:pPr>
+      <w:r>
+        <w:rPr>
+          <w:b/>
+        </w:rPr>
+        <w:t>Model</w:t>
+      </w:r>
+    </w:p>
+    <w:p>
+      <w:pPr>
+        <w:numPr>
+          <w:ilvl w:val="1"/>
+          <w:numId w:val="9"/>
+        </w:numPr>
+        <w:spacing w:after="80"/>
+      </w:pPr>
+      <w:r>
+        <w:t>Holds all the data model classes</w:t>
+      </w:r>
+    </w:p>
+    <w:p>
+      <w:pPr>
+        <w:numPr>
+          <w:ilvl w:val="0"/>
+          <w:numId w:val="9"/>
+        </w:numPr>
+        <w:spacing w:after="80"/>
+      </w:pPr>
+      <w:r>
+        <w:rPr>
+          <w:b/>
+        </w:rPr>
+        <w:t>Presenter</w:t>
+      </w:r>
+    </w:p>
+    <w:p>
+      <w:pPr>
+        <w:numPr>
+          <w:ilvl w:val="1"/>
+          <w:numId w:val="9"/>
+        </w:numPr>
+        <w:spacing w:after="80"/>
+      </w:pPr>
+      <w:r>
+        <w:t>Holds all presenter classed</w:t>
+      </w:r>
+    </w:p>
+    <w:p>
+      <w:pPr>
+        <w:numPr>
+          <w:ilvl w:val="0"/>
+          <w:numId w:val="9"/>
+        </w:numPr>
+        <w:spacing w:after="80"/>
+      </w:pPr>
+      <w:r>
+        <w:rPr>
+          <w:b/>
+        </w:rPr>
+        <w:t>Presenter/</w:t>
+      </w:r>
+      <w:r>
+        <w:rPr>
+          <w:b/>
+        </w:rPr>
+        <w:t>Interfaces</w:t>
+      </w:r>
+    </w:p>
+    <w:p>
+      <w:pPr>
+        <w:numPr>
+          <w:ilvl w:val="1"/>
+          <w:numId w:val="9"/>
+        </w:numPr>
+        <w:spacing w:after="80"/>
+      </w:pPr>
+      <w:r>
+        <w:t>Holds all interfaces for the presenter to communicate with the API (callback interfaces)</w:t>
+      </w:r>
       <w:bookmarkStart w:id="0" w:name="_GoBack"/>
       <w:bookmarkEnd w:id="0"/>
     </w:p>
     <w:p>
       <w:pPr>
         <w:spacing w:after="80"/>
-      </w:pPr>
-    </w:p>
-    <w:p>
-      <w:pPr>
-        <w:spacing w:after="80"/>
-        <w:rPr>
-          <w:b/>
-        </w:rPr>
-      </w:pPr>
-      <w:r>
-        <w:rPr>
-          <w:b/>
-        </w:rPr>
-        <w:t>4.1 Packages</w:t>
-      </w:r>
-    </w:p>
-    <w:p>
-      <w:pPr>
-        <w:spacing w:after="80"/>
-      </w:pPr>
-      <w:r>
-        <w:t xml:space="preserve">Java packages are split up by following the general purpose of the class (e.g. </w:t>
-      </w:r>
-      <w:r>
-        <w:t xml:space="preserve"> </w:t>
-      </w:r>
-      <w:r>
-        <w:t>Model (for the data model), Activity, Adapter and so on) and then where applicable (e.g. in the Activity package), these are divided further into a subsection of each app.</w:t>
-      </w:r>
-      <w:r>
-        <w:t xml:space="preserve"> Interfaces</w:t>
-      </w:r>
-      <w:r>
-        <w:t xml:space="preserve"> Currently existing in the application:</w:t>
+        <w:rPr>
+          <w:b/>
+        </w:rPr>
+      </w:pPr>
+      <w:r>
+        <w:rPr>
+          <w:b/>
+        </w:rPr>
+        <w:t>4.2 Activities</w:t>
+      </w:r>
+    </w:p>
+    <w:p>
+      <w:pPr>
+        <w:spacing w:after="80"/>
+      </w:pPr>
+      <w:r>
+        <w:t>Please refer to ‘view’ sect</w:t>
+      </w:r>
+      <w:r>
+        <w:t>ion above for more information.</w:t>
+      </w:r>
+    </w:p>
+    <w:p>
+      <w:pPr>
+        <w:spacing w:after="80"/>
+        <w:rPr>
+          <w:b/>
+        </w:rPr>
+      </w:pPr>
+    </w:p>
+    <w:p>
+      <w:pPr>
+        <w:spacing w:after="80"/>
+        <w:rPr>
+          <w:b/>
+        </w:rPr>
+      </w:pPr>
+      <w:r>
+        <w:rPr>
+          <w:b/>
+        </w:rPr>
+        <w:t>4.3 Services</w:t>
+      </w:r>
+    </w:p>
+    <w:p>
+      <w:pPr>
+        <w:spacing w:after="80"/>
+      </w:pPr>
+      <w:r>
+        <w:t xml:space="preserve">AdventureSquad uses no explicit android services. However, in using Firebase, it does perform a signifivant amount of data setting and retrieval in the background on a different thread from the app’s UI. The app generally makes use of Firebase’s built-in task management system by adding custom completion listeners on top of Firebase’s standard listeners. This system allows all explicit Firebase logic to remain in the API class, while still using the benefits of its listener system to provide asynchronous background data. </w:t>
+      </w:r>
+    </w:p>
+    <w:p>
+      <w:pPr>
+        <w:spacing w:after="80"/>
+        <w:rPr>
+          <w:b/>
+        </w:rPr>
+      </w:pPr>
+    </w:p>
+    <w:p>
+      <w:pPr>
+        <w:rPr>
+          <w:b/>
+        </w:rPr>
+      </w:pPr>
+      <w:r>
+        <w:rPr>
+          <w:b/>
+        </w:rPr>
+        <w:br w:type="page"/>
+      </w:r>
+    </w:p>
+    <w:p>
+      <w:pPr>
+        <w:spacing w:after="80"/>
+        <w:rPr>
+          <w:b/>
+        </w:rPr>
+      </w:pPr>
+      <w:r>
+        <w:rPr>
+          <w:b/>
+        </w:rPr>
+        <w:lastRenderedPageBreak/>
+        <w:t>5 Data Structure</w:t>
+      </w:r>
+    </w:p>
+    <w:p>
+      <w:pPr>
+        <w:spacing w:after="80"/>
+      </w:pPr>
+      <w:r>
+        <w:t xml:space="preserve">The data structure of the application is </w:t>
+      </w:r>
+      <w:r>
+        <w:t>defined from a set of Java POJOs:</w:t>
       </w:r>
     </w:p>
     <w:p>
@@ -3655,19 +4074,19 @@
         <w:spacing w:after="80"/>
       </w:pPr>
       <w:r>
-        <w:t>Model</w:t>
-      </w:r>
-    </w:p>
-    <w:p>
-      <w:pPr>
-        <w:numPr>
-          <w:ilvl w:val="1"/>
+        <w:t>Adventure</w:t>
+      </w:r>
+    </w:p>
+    <w:p>
+      <w:pPr>
+        <w:numPr>
+          <w:ilvl w:val="0"/>
           <w:numId w:val="9"/>
         </w:numPr>
         <w:spacing w:after="80"/>
       </w:pPr>
       <w:r>
-        <w:t>Holds all the data model classes</w:t>
+        <w:t>AdventureType</w:t>
       </w:r>
     </w:p>
     <w:p>
@@ -3679,213 +4098,163 @@
         <w:spacing w:after="80"/>
       </w:pPr>
       <w:r>
-        <w:t>Activity</w:t>
-      </w:r>
-    </w:p>
-    <w:p>
-      <w:pPr>
-        <w:numPr>
-          <w:ilvl w:val="1"/>
+        <w:t>Plan</w:t>
+      </w:r>
+    </w:p>
+    <w:p>
+      <w:pPr>
+        <w:numPr>
+          <w:ilvl w:val="0"/>
           <w:numId w:val="9"/>
         </w:numPr>
         <w:spacing w:after="80"/>
       </w:pPr>
       <w:r>
-        <w:t>Login</w:t>
-      </w:r>
-      <w:r>
-        <w:t xml:space="preserve"> &amp; register </w:t>
-      </w:r>
-      <w:r>
-        <w:t>package</w:t>
-      </w:r>
-    </w:p>
-    <w:p>
-      <w:pPr>
-        <w:numPr>
-          <w:ilvl w:val="2"/>
+        <w:t>Squad</w:t>
+      </w:r>
+    </w:p>
+    <w:p>
+      <w:pPr>
+        <w:numPr>
+          <w:ilvl w:val="0"/>
           <w:numId w:val="9"/>
         </w:numPr>
         <w:spacing w:after="80"/>
       </w:pPr>
       <w:r>
-        <w:t>Login</w:t>
-      </w:r>
-    </w:p>
-    <w:p>
-      <w:pPr>
-        <w:numPr>
-          <w:ilvl w:val="2"/>
-          <w:numId w:val="9"/>
-        </w:numPr>
-        <w:spacing w:after="80"/>
-      </w:pPr>
-      <w:r>
-        <w:t>Register activities</w:t>
-      </w:r>
-    </w:p>
-    <w:p>
-      <w:pPr>
-        <w:numPr>
-          <w:ilvl w:val="2"/>
-          <w:numId w:val="9"/>
-        </w:numPr>
-        <w:spacing w:after="80"/>
-      </w:pPr>
-    </w:p>
-    <w:p>
-      <w:pPr>
-        <w:numPr>
-          <w:ilvl w:val="1"/>
-          <w:numId w:val="9"/>
-        </w:numPr>
-        <w:spacing w:after="80"/>
-      </w:pPr>
-      <w:r>
-        <w:t>Main page (Adventure</w:t>
-      </w:r>
-      <w:r>
-        <w:t>s</w:t>
-      </w:r>
-      <w:r>
-        <w:t xml:space="preserve">) </w:t>
-      </w:r>
-      <w:r>
-        <w:t>package</w:t>
-      </w:r>
-    </w:p>
-    <w:p>
-      <w:pPr>
-        <w:numPr>
-          <w:ilvl w:val="2"/>
-          <w:numId w:val="9"/>
-        </w:numPr>
-        <w:spacing w:after="80"/>
-      </w:pPr>
-      <w:r>
-        <w:t>My adventure</w:t>
-      </w:r>
-    </w:p>
-    <w:p>
-      <w:pPr>
-        <w:numPr>
-          <w:ilvl w:val="1"/>
-          <w:numId w:val="9"/>
-        </w:numPr>
-        <w:spacing w:after="80"/>
-        <w:rPr>
-          <w:b/>
-        </w:rPr>
-      </w:pPr>
-      <w:r>
-        <w:t xml:space="preserve">My </w:t>
-      </w:r>
-      <w:r>
-        <w:t>adventures</w:t>
-      </w:r>
-    </w:p>
-    <w:p>
-      <w:pPr>
-        <w:spacing w:after="80"/>
-        <w:rPr>
-          <w:b/>
-        </w:rPr>
-      </w:pPr>
-      <w:r>
-        <w:rPr>
-          <w:b/>
-        </w:rPr>
-        <w:t>4.2 Activities</w:t>
-      </w:r>
-    </w:p>
-    <w:p>
-      <w:pPr>
-        <w:spacing w:after="80"/>
-        <w:rPr>
-          <w:b/>
-        </w:rPr>
-      </w:pPr>
-      <w:r>
-        <w:rPr>
-          <w:b/>
-        </w:rPr>
-        <w:t>4.3 Services</w:t>
-      </w:r>
-    </w:p>
-    <w:p>
-      <w:pPr>
-        <w:spacing w:after="80"/>
-      </w:pPr>
-      <w:r>
-        <w:t xml:space="preserve">Background services will be minimal. </w:t>
-      </w:r>
-      <w:r>
-        <w:t>‘Background’ tasks such as push notifications will be handled by Firebase.</w:t>
-      </w:r>
-    </w:p>
-    <w:p>
-      <w:pPr>
-        <w:spacing w:after="80"/>
-        <w:rPr>
-          <w:b/>
-        </w:rPr>
-      </w:pPr>
-      <w:r>
-        <w:rPr>
-          <w:b/>
-        </w:rPr>
-        <w:t>4.4 Others</w:t>
-      </w:r>
-    </w:p>
-    <w:p>
-      <w:pPr>
-        <w:spacing w:after="80"/>
-        <w:rPr>
-          <w:b/>
-        </w:rPr>
-      </w:pPr>
-    </w:p>
-    <w:p>
-      <w:pPr>
-        <w:spacing w:after="80"/>
-        <w:rPr>
-          <w:b/>
-        </w:rPr>
-      </w:pPr>
-      <w:r>
-        <w:rPr>
-          <w:b/>
-        </w:rPr>
-        <w:t>5 Data Structure</w:t>
-      </w:r>
-    </w:p>
-    <w:p>
-      <w:pPr>
-        <w:spacing w:after="80"/>
-      </w:pPr>
-      <w:r>
-        <w:t>Data structure is composed of multiple objects which generally hold ArrayLists of other objects.</w:t>
-      </w:r>
-    </w:p>
-    <w:p>
-      <w:pPr>
-        <w:spacing w:after="80"/>
-      </w:pPr>
-      <w:r>
-        <w:t xml:space="preserve">Due to the nature of Firebase being a ‘NoSQL’ database, the structure of the database is comparable to using a large, scaleable JSON or XML file. This also meant that traditional SQL relations and queries were not possible </w:t>
-      </w:r>
-    </w:p>
-    <w:p>
-      <w:pPr>
-        <w:spacing w:after="80"/>
-        <w:rPr>
-          <w:b/>
-        </w:rPr>
-      </w:pPr>
-    </w:p>
-    <w:p>
-      <w:pPr>
-        <w:spacing w:after="80"/>
+        <w:t>User</w:t>
+      </w:r>
+    </w:p>
+    <w:p>
+      <w:pPr>
+        <w:spacing w:after="80"/>
+      </w:pPr>
+      <w:r>
+        <w:t>Due to the nature of Firebase being a ‘NoSQL’ database, the structure of the database is comparable to using a large, scaleable JSON or XML file. This also meant that traditional SQL relation</w:t>
+      </w:r>
+      <w:r>
+        <w:t xml:space="preserve">s and queries were not possible. </w:t>
+      </w:r>
+    </w:p>
+    <w:p>
+      <w:pPr>
+        <w:spacing w:after="80"/>
+      </w:pPr>
+      <w:r>
+        <w:t xml:space="preserve">As a result, throughout the data structure I have stored multiple references to other objects when a relation is necessary, often in both directions. </w:t>
+      </w:r>
+      <w:r>
+        <w:t>This was possible due to Firebase’s ‘push’ method, which generates a new data point with a unique identifier (UID). Thus, most objects within the data structure will contain references to other objects. This introduces some complexity and overhead when an object is created or deleted, but significantly reduces the overhead when retrieving files.</w:t>
+      </w:r>
+    </w:p>
+    <w:p>
+      <w:pPr>
+        <w:spacing w:after="80"/>
+      </w:pPr>
+      <w:r>
+        <w:t xml:space="preserve">For example, when a Plan is created, it </w:t>
+      </w:r>
+      <w:r>
+        <w:t>holds a reference</w:t>
+      </w:r>
+      <w:r>
+        <w:t xml:space="preserve"> to its Squad as well as </w:t>
+      </w:r>
+      <w:r>
+        <w:t>to the relevant Adventure. Then, after a plan is created, the program will follow the reference to the particular Squad and will add the newly created Plan to the Squad’s list of plans. This allows a two-way lookup: it allows a list of plans for a particular squad to be retrieved quickly, as well as allowing a Plan’s Squad to be retrieved without having to search through the squad list for the correct squad.</w:t>
+      </w:r>
+    </w:p>
+    <w:p>
+      <w:pPr>
+        <w:spacing w:after="80"/>
+      </w:pPr>
+      <w:r>
+        <w:t>Below is a snapshot of the FireBase data structure, showing how the POJOs interact with each other.</w:t>
+      </w:r>
+    </w:p>
+    <w:p>
+      <w:pPr>
+        <w:spacing w:after="80"/>
+      </w:pPr>
+    </w:p>
+    <w:p>
+      <w:pPr>
+        <w:rPr>
+          <w:b/>
+        </w:rPr>
+      </w:pPr>
+      <w:r>
+        <w:rPr>
+          <w:b/>
+        </w:rPr>
+        <w:br w:type="page"/>
+      </w:r>
+    </w:p>
+    <w:p>
+      <w:pPr>
+        <w:spacing w:after="80"/>
+        <w:rPr>
+          <w:b/>
+        </w:rPr>
+      </w:pPr>
+      <w:r>
+        <w:rPr>
+          <w:b/>
+        </w:rPr>
+        <w:lastRenderedPageBreak/>
+        <w:t>FireBase database hierarchical structure:</w:t>
+      </w:r>
+      <w:r>
+        <w:rPr>
+          <w:b/>
+        </w:rPr>
+        <w:drawing>
+          <wp:inline distT="0" distB="0" distL="0" distR="0" wp14:anchorId="6E23F6BE" wp14:editId="3C38AD97">
+            <wp:extent cx="5263978" cy="8598548"/>
+            <wp:effectExtent l="0" t="0" r="0" b="0"/>
+            <wp:docPr id="3" name="Picture 3"/>
+            <wp:cNvGraphicFramePr>
+              <a:graphicFrameLocks xmlns:a="http://schemas.openxmlformats.org/drawingml/2006/main" noChangeAspect="1"/>
+            </wp:cNvGraphicFramePr>
+            <a:graphic xmlns:a="http://schemas.openxmlformats.org/drawingml/2006/main">
+              <a:graphicData uri="http://schemas.openxmlformats.org/drawingml/2006/picture">
+                <pic:pic xmlns:pic="http://schemas.openxmlformats.org/drawingml/2006/picture">
+                  <pic:nvPicPr>
+                    <pic:cNvPr id="1" name=""/>
+                    <pic:cNvPicPr/>
+                  </pic:nvPicPr>
+                  <pic:blipFill>
+                    <a:blip r:embed="rId8"/>
+                    <a:stretch>
+                      <a:fillRect/>
+                    </a:stretch>
+                  </pic:blipFill>
+                  <pic:spPr>
+                    <a:xfrm>
+                      <a:off x="0" y="0"/>
+                      <a:ext cx="5271866" cy="8611432"/>
+                    </a:xfrm>
+                    <a:prstGeom prst="rect">
+                      <a:avLst/>
+                    </a:prstGeom>
+                  </pic:spPr>
+                </pic:pic>
+              </a:graphicData>
+            </a:graphic>
+          </wp:inline>
+        </w:drawing>
+      </w:r>
+    </w:p>
+    <w:p>
+      <w:pPr>
+        <w:spacing w:after="80"/>
+        <w:rPr>
+          <w:b/>
+        </w:rPr>
+      </w:pPr>
+    </w:p>
+    <w:p>
+      <w:pPr>
         <w:rPr>
           <w:b/>
         </w:rPr>
@@ -3911,34 +4280,6 @@
       </w:pPr>
       <w:r>
         <w:t>Unfortunately I did not find enough time to experiment and learn Android Studio’s inbuilt testing features. This meant that I generally used less complex methods to test the application: debug logs, step-through debugging, crash logs and checking data output on each side.</w:t>
-      </w:r>
-    </w:p>
-    <w:p>
-      <w:pPr>
-        <w:spacing w:after="80"/>
-      </w:pPr>
-    </w:p>
-    <w:p>
-      <w:pPr>
-        <w:spacing w:after="80"/>
-      </w:pPr>
-    </w:p>
-    <w:p>
-      <w:pPr>
-        <w:spacing w:after="80"/>
-      </w:pPr>
-    </w:p>
-    <w:p>
-      <w:pPr>
-        <w:spacing w:after="80"/>
-      </w:pPr>
-    </w:p>
-    <w:p>
-      <w:pPr>
-        <w:spacing w:after="80"/>
-      </w:pPr>
-      <w:r>
-        <w:t>To be filled as application progresses.</w:t>
       </w:r>
     </w:p>
     <w:p>
@@ -4163,7 +4504,7 @@
         </w:numPr>
         <w:spacing w:after="80"/>
       </w:pPr>
-      <w:hyperlink r:id="rId8" w:history="1">
+      <w:hyperlink r:id="rId9" w:history="1">
         <w:r>
           <w:rPr>
             <w:rStyle w:val="Hyperlink"/>
@@ -4185,6 +4526,42 @@
       </w:pPr>
       <w:r>
         <w:t>Firebase Documentation:</w:t>
+      </w:r>
+    </w:p>
+    <w:p>
+      <w:pPr>
+        <w:numPr>
+          <w:ilvl w:val="0"/>
+          <w:numId w:val="2"/>
+        </w:numPr>
+        <w:spacing w:after="80"/>
+      </w:pPr>
+      <w:r>
+        <w:t>Github</w:t>
+      </w:r>
+    </w:p>
+    <w:p>
+      <w:pPr>
+        <w:numPr>
+          <w:ilvl w:val="1"/>
+          <w:numId w:val="2"/>
+        </w:numPr>
+        <w:spacing w:after="80"/>
+      </w:pPr>
+      <w:r>
+        <w:t>Hdodendof’s circle image view</w:t>
+      </w:r>
+    </w:p>
+    <w:p>
+      <w:pPr>
+        <w:numPr>
+          <w:ilvl w:val="1"/>
+          <w:numId w:val="2"/>
+        </w:numPr>
+        <w:spacing w:after="80"/>
+      </w:pPr>
+      <w:r>
+        <w:t>Glide api docs</w:t>
       </w:r>
     </w:p>
     <w:sectPr>

</xml_diff>